<commit_message>
punto 5 con cambio de estado
</commit_message>
<xml_diff>
--- a/05.Hubs/punto5.docx
+++ b/05.Hubs/punto5.docx
@@ -1422,6 +1422,124 @@
         </w:tc>
       </w:tr>
     </w:tbl>
+    <w:p>
+      <w:pPr>
+        <w:pStyle w:val="Heading2"/>
+      </w:pPr>
+      <w:bookmarkStart w:id="26" w:name="identificacion-de-las-variaciones-de-los-roles-en-cambios-de-estado-de-sueno"/>
+      <w:bookmarkEnd w:id="26"/>
+      <w:r>
+        <w:t xml:space="preserve">Identificacion de las variaciones de los roles en cambios de estado de sueño</w:t>
+      </w:r>
+    </w:p>
+    <w:p>
+      <w:pPr>
+        <w:pStyle w:val="FirstParagraph"/>
+      </w:pPr>
+      <w:r>
+        <w:drawing>
+          <wp:inline>
+            <wp:extent cx="5334000" cy="3556000"/>
+            <wp:effectExtent b="0" l="0" r="0" t="0"/>
+            <wp:docPr descr="" title="" id="1" name="Picture"/>
+            <a:graphic>
+              <a:graphicData uri="http://schemas.openxmlformats.org/drawingml/2006/picture">
+                <pic:pic>
+                  <pic:nvPicPr>
+                    <pic:cNvPr descr="punto5_files/figure-docx/unnamed-chunk-23-1.png" id="0" name="Picture"/>
+                    <pic:cNvPicPr>
+                      <a:picLocks noChangeArrowheads="1" noChangeAspect="1"/>
+                    </pic:cNvPicPr>
+                  </pic:nvPicPr>
+                  <pic:blipFill>
+                    <a:blip r:embed="rId27"/>
+                    <a:stretch>
+                      <a:fillRect/>
+                    </a:stretch>
+                  </pic:blipFill>
+                  <pic:spPr bwMode="auto">
+                    <a:xfrm>
+                      <a:off x="0" y="0"/>
+                      <a:ext cx="5334000" cy="3556000"/>
+                    </a:xfrm>
+                    <a:prstGeom prst="rect">
+                      <a:avLst/>
+                    </a:prstGeom>
+                    <a:noFill/>
+                    <a:ln w="9525">
+                      <a:noFill/>
+                      <a:headEnd/>
+                      <a:tailEnd/>
+                    </a:ln>
+                  </pic:spPr>
+                </pic:pic>
+              </a:graphicData>
+            </a:graphic>
+          </wp:inline>
+        </w:drawing>
+      </w:r>
+    </w:p>
+    <w:p>
+      <w:pPr>
+        <w:pStyle w:val="BodyText"/>
+      </w:pPr>
+      <w:r>
+        <w:t xml:space="preserve"/>
+      </w:r>
+      <w:r>
+        <w:t xml:space="preserve"> </w:t>
+      </w:r>
+      <w:r>
+        <w:drawing>
+          <wp:inline>
+            <wp:extent cx="5334000" cy="3556000"/>
+            <wp:effectExtent b="0" l="0" r="0" t="0"/>
+            <wp:docPr descr="" title="" id="1" name="Picture"/>
+            <a:graphic>
+              <a:graphicData uri="http://schemas.openxmlformats.org/drawingml/2006/picture">
+                <pic:pic>
+                  <pic:nvPicPr>
+                    <pic:cNvPr descr="punto5_files/figure-docx/unnamed-chunk-24-1.png" id="0" name="Picture"/>
+                    <pic:cNvPicPr>
+                      <a:picLocks noChangeArrowheads="1" noChangeAspect="1"/>
+                    </pic:cNvPicPr>
+                  </pic:nvPicPr>
+                  <pic:blipFill>
+                    <a:blip r:embed="rId28"/>
+                    <a:stretch>
+                      <a:fillRect/>
+                    </a:stretch>
+                  </pic:blipFill>
+                  <pic:spPr bwMode="auto">
+                    <a:xfrm>
+                      <a:off x="0" y="0"/>
+                      <a:ext cx="5334000" cy="3556000"/>
+                    </a:xfrm>
+                    <a:prstGeom prst="rect">
+                      <a:avLst/>
+                    </a:prstGeom>
+                    <a:noFill/>
+                    <a:ln w="9525">
+                      <a:noFill/>
+                      <a:headEnd/>
+                      <a:tailEnd/>
+                    </a:ln>
+                  </pic:spPr>
+                </pic:pic>
+              </a:graphicData>
+            </a:graphic>
+          </wp:inline>
+        </w:drawing>
+      </w:r>
+    </w:p>
+    <w:p>
+      <w:pPr>
+        <w:pStyle w:val="Compact"/>
+      </w:pPr>
+      <w:r>
+        <w:t xml:space="preserve">** La banda coloreada indica un cambio en el rol del nodo en la transicion entre estados de sueño, la banda blanca muestra que el rol se mantuvo en la transicion</w:t>
+      </w:r>
+    </w:p>
     <w:sectPr/>
   </w:body>
 </w:document>
@@ -1530,7 +1648,7 @@
     </w:lvl>
   </w:abstractNum>
   <w:abstractNum w:abstractNumId="990">
-    <w:nsid w:val="1b008750"/>
+    <w:nsid w:val="c51a6e41"/>
     <w:multiLevelType w:val="multilevel"/>
     <w:lvl w:ilvl="0">
       <w:numFmt w:val="bullet"/>

</xml_diff>